<commit_message>
update getting confirmation for episode and checklist
</commit_message>
<xml_diff>
--- a/Week 2  Introduction to Professional Practice/Career Episode Checklist.docx
+++ b/Week 2  Introduction to Professional Practice/Career Episode Checklist.docx
@@ -1,6 +1,6 @@
 
 <file path=word/document.xml><?xml version="1.0" encoding="utf-8"?>
-<w:document xmlns:wpc="http://schemas.microsoft.com/office/word/2010/wordprocessingCanvas" xmlns:cx="http://schemas.microsoft.com/office/drawing/2014/chartex" xmlns:cx1="http://schemas.microsoft.com/office/drawing/2015/9/8/chartex" xmlns:mc="http://schemas.openxmlformats.org/markup-compatibility/2006" xmlns:o="urn:schemas-microsoft-com:office:office" xmlns:r="http://schemas.openxmlformats.org/officeDocument/2006/relationships" xmlns:m="http://schemas.openxmlformats.org/officeDocument/2006/math" xmlns:v="urn:schemas-microsoft-com:vml" xmlns:wp14="http://schemas.microsoft.com/office/word/2010/wordprocessingDrawing" xmlns:wp="http://schemas.openxmlformats.org/drawingml/2006/wordprocessingDrawing" xmlns:w10="urn:schemas-microsoft-com:office:word" xmlns:w="http://schemas.openxmlformats.org/wordprocessingml/2006/main" xmlns:w14="http://schemas.microsoft.com/office/word/2010/wordml" xmlns:w15="http://schemas.microsoft.com/office/word/2012/wordml" xmlns:w16se="http://schemas.microsoft.com/office/word/2015/wordml/symex" xmlns:wpg="http://schemas.microsoft.com/office/word/2010/wordprocessingGroup" xmlns:wpi="http://schemas.microsoft.com/office/word/2010/wordprocessingInk" xmlns:wne="http://schemas.microsoft.com/office/word/2006/wordml" xmlns:wps="http://schemas.microsoft.com/office/word/2010/wordprocessingShape" mc:Ignorable="w14 w15 w16se wp14">
+<w:document xmlns:wpc="http://schemas.microsoft.com/office/word/2010/wordprocessingCanvas" xmlns:cx="http://schemas.microsoft.com/office/drawing/2014/chartex" xmlns:cx1="http://schemas.microsoft.com/office/drawing/2015/9/8/chartex" xmlns:cx2="http://schemas.microsoft.com/office/drawing/2015/10/21/chartex" xmlns:cx3="http://schemas.microsoft.com/office/drawing/2016/5/9/chartex" xmlns:cx4="http://schemas.microsoft.com/office/drawing/2016/5/10/chartex" xmlns:cx5="http://schemas.microsoft.com/office/drawing/2016/5/11/chartex" xmlns:cx6="http://schemas.microsoft.com/office/drawing/2016/5/12/chartex" xmlns:cx7="http://schemas.microsoft.com/office/drawing/2016/5/13/chartex" xmlns:cx8="http://schemas.microsoft.com/office/drawing/2016/5/14/chartex" xmlns:mc="http://schemas.openxmlformats.org/markup-compatibility/2006" xmlns:aink="http://schemas.microsoft.com/office/drawing/2016/ink" xmlns:am3d="http://schemas.microsoft.com/office/drawing/2017/model3d" xmlns:o="urn:schemas-microsoft-com:office:office" xmlns:oel="http://schemas.microsoft.com/office/2019/extlst" xmlns:r="http://schemas.openxmlformats.org/officeDocument/2006/relationships" xmlns:m="http://schemas.openxmlformats.org/officeDocument/2006/math" xmlns:v="urn:schemas-microsoft-com:vml" xmlns:wp14="http://schemas.microsoft.com/office/word/2010/wordprocessingDrawing" xmlns:wp="http://schemas.openxmlformats.org/drawingml/2006/wordprocessingDrawing" xmlns:w10="urn:schemas-microsoft-com:office:word" xmlns:w="http://schemas.openxmlformats.org/wordprocessingml/2006/main" xmlns:w14="http://schemas.microsoft.com/office/word/2010/wordml" xmlns:w15="http://schemas.microsoft.com/office/word/2012/wordml" xmlns:w16cex="http://schemas.microsoft.com/office/word/2018/wordml/cex" xmlns:w16cid="http://schemas.microsoft.com/office/word/2016/wordml/cid" xmlns:w16="http://schemas.microsoft.com/office/word/2018/wordml" xmlns:w16sdtdh="http://schemas.microsoft.com/office/word/2020/wordml/sdtdatahash" xmlns:w16se="http://schemas.microsoft.com/office/word/2015/wordml/symex" xmlns:wpg="http://schemas.microsoft.com/office/word/2010/wordprocessingGroup" xmlns:wpi="http://schemas.microsoft.com/office/word/2010/wordprocessingInk" xmlns:wne="http://schemas.microsoft.com/office/word/2006/wordml" xmlns:wps="http://schemas.microsoft.com/office/word/2010/wordprocessingShape" mc:Ignorable="w14 w15 w16se w16cid w16 w16cex w16sdtdh wp14">
   <w:body>
     <w:p>
       <w:pPr>
@@ -62,7 +62,7 @@
     </w:p>
     <w:p>
       <w:pPr>
-        <w:pStyle w:val="ListParagraph"/>
+        <w:pStyle w:val="a5"/>
         <w:numPr>
           <w:ilvl w:val="0"/>
           <w:numId w:val="4"/>
@@ -174,7 +174,23 @@
           <w:rFonts w:ascii="Helvetica" w:eastAsia="MS Mincho" w:hAnsi="Helvetica" w:cs="Times New Roman"/>
           <w:color w:val="000000" w:themeColor="text1"/>
         </w:rPr>
-        <w:t>undergrad project if you don’t have any work related experience)</w:t>
+        <w:t xml:space="preserve">undergrad project if you don’t have any </w:t>
+      </w:r>
+      <w:proofErr w:type="gramStart"/>
+      <w:r>
+        <w:rPr>
+          <w:rFonts w:ascii="Helvetica" w:eastAsia="MS Mincho" w:hAnsi="Helvetica" w:cs="Times New Roman"/>
+          <w:color w:val="000000" w:themeColor="text1"/>
+        </w:rPr>
+        <w:t>work related</w:t>
+      </w:r>
+      <w:proofErr w:type="gramEnd"/>
+      <w:r>
+        <w:rPr>
+          <w:rFonts w:ascii="Helvetica" w:eastAsia="MS Mincho" w:hAnsi="Helvetica" w:cs="Times New Roman"/>
+          <w:color w:val="000000" w:themeColor="text1"/>
+        </w:rPr>
+        <w:t xml:space="preserve"> experience)</w:t>
       </w:r>
       <w:r>
         <w:rPr>
@@ -214,7 +230,7 @@
     </w:p>
     <w:p>
       <w:pPr>
-        <w:pStyle w:val="ListParagraph"/>
+        <w:pStyle w:val="a5"/>
         <w:spacing w:after="120" w:line="240" w:lineRule="auto"/>
         <w:ind w:left="425"/>
         <w:contextualSpacing w:val="0"/>
@@ -270,16 +286,7 @@
           <w:rFonts w:ascii="Helvetica" w:eastAsia="MS Mincho" w:hAnsi="Helvetica" w:cs="Times New Roman"/>
           <w:color w:val="000000" w:themeColor="text1"/>
         </w:rPr>
-        <w:t xml:space="preserve"> a spec</w:t>
-      </w:r>
-      <w:bookmarkStart w:id="0" w:name="_GoBack"/>
-      <w:bookmarkEnd w:id="0"/>
-      <w:r>
-        <w:rPr>
-          <w:rFonts w:ascii="Helvetica" w:eastAsia="MS Mincho" w:hAnsi="Helvetica" w:cs="Times New Roman"/>
-          <w:color w:val="000000" w:themeColor="text1"/>
-        </w:rPr>
-        <w:t>ific position that you occupied or currently occupy</w:t>
+        <w:t xml:space="preserve"> a specific position that you occupied or currently occupy</w:t>
       </w:r>
       <w:r>
         <w:rPr>
@@ -352,7 +359,23 @@
           <w:rFonts w:asciiTheme="minorBidi" w:eastAsia="MS Mincho" w:hAnsiTheme="minorBidi"/>
           <w:color w:val="000000" w:themeColor="text1"/>
         </w:rPr>
-        <w:t xml:space="preserve">pisode assignment you need to have a </w:t>
+        <w:t xml:space="preserve">pisode </w:t>
+      </w:r>
+      <w:proofErr w:type="gramStart"/>
+      <w:r>
+        <w:rPr>
+          <w:rFonts w:asciiTheme="minorBidi" w:eastAsia="MS Mincho" w:hAnsiTheme="minorBidi"/>
+          <w:color w:val="000000" w:themeColor="text1"/>
+        </w:rPr>
+        <w:t>assignment</w:t>
+      </w:r>
+      <w:proofErr w:type="gramEnd"/>
+      <w:r>
+        <w:rPr>
+          <w:rFonts w:asciiTheme="minorBidi" w:eastAsia="MS Mincho" w:hAnsiTheme="minorBidi"/>
+          <w:color w:val="000000" w:themeColor="text1"/>
+        </w:rPr>
+        <w:t xml:space="preserve"> you need to have a </w:t>
       </w:r>
       <w:r>
         <w:rPr>
@@ -519,7 +542,7 @@
     </w:p>
     <w:p>
       <w:pPr>
-        <w:pStyle w:val="ListParagraph"/>
+        <w:pStyle w:val="a5"/>
         <w:numPr>
           <w:ilvl w:val="0"/>
           <w:numId w:val="4"/>
@@ -575,14 +598,14 @@
     </w:p>
     <w:p>
       <w:pPr>
-        <w:pStyle w:val="ListParagraph"/>
+        <w:pStyle w:val="a5"/>
         <w:spacing w:after="0" w:line="240" w:lineRule="auto"/>
         <w:ind w:left="426"/>
       </w:pPr>
     </w:p>
     <w:tbl>
       <w:tblPr>
-        <w:tblStyle w:val="GridTable4-Accent3"/>
+        <w:tblStyle w:val="4-3"/>
         <w:tblW w:w="9740" w:type="dxa"/>
         <w:tblLayout w:type="fixed"/>
         <w:tblLook w:val="04A0" w:firstRow="1" w:lastRow="0" w:firstColumn="1" w:lastColumn="0" w:noHBand="0" w:noVBand="1"/>
@@ -737,12 +760,22 @@
             <w:pPr>
               <w:cnfStyle w:val="000000100000" w:firstRow="0" w:lastRow="0" w:firstColumn="0" w:lastColumn="0" w:oddVBand="0" w:evenVBand="0" w:oddHBand="1" w:evenHBand="0" w:firstRowFirstColumn="0" w:firstRowLastColumn="0" w:lastRowFirstColumn="0" w:lastRowLastColumn="0"/>
               <w:rPr>
-                <w:rFonts w:asciiTheme="minorBidi" w:hAnsiTheme="minorBidi"/>
+                <w:rFonts w:asciiTheme="minorEastAsia" w:eastAsiaTheme="minorEastAsia" w:hAnsiTheme="minorEastAsia"/>
                 <w:color w:val="262626" w:themeColor="text1" w:themeTint="D9"/>
                 <w:sz w:val="20"/>
                 <w:szCs w:val="20"/>
+                <w:lang w:eastAsia="zh-CN"/>
               </w:rPr>
             </w:pPr>
+            <w:r>
+              <w:rPr>
+                <w:rFonts w:asciiTheme="minorBidi" w:hAnsiTheme="minorBidi"/>
+                <w:color w:val="262626" w:themeColor="text1" w:themeTint="D9"/>
+                <w:sz w:val="20"/>
+                <w:szCs w:val="20"/>
+              </w:rPr>
+              <w:t>I worked as a team leader by originating and guiding team members through a machine learning project.</w:t>
+            </w:r>
           </w:p>
         </w:tc>
       </w:tr>
@@ -828,6 +861,69 @@
                 <w:szCs w:val="20"/>
               </w:rPr>
             </w:pPr>
+            <w:r>
+              <w:rPr>
+                <w:rFonts w:asciiTheme="minorBidi" w:hAnsiTheme="minorBidi"/>
+                <w:color w:val="262626" w:themeColor="text1" w:themeTint="D9"/>
+                <w:sz w:val="20"/>
+                <w:szCs w:val="20"/>
+              </w:rPr>
+              <w:t xml:space="preserve">I made a weekly schedule for team members to </w:t>
+            </w:r>
+            <w:r>
+              <w:rPr>
+                <w:rFonts w:asciiTheme="minorBidi" w:hAnsiTheme="minorBidi"/>
+                <w:color w:val="262626" w:themeColor="text1" w:themeTint="D9"/>
+                <w:sz w:val="20"/>
+                <w:szCs w:val="20"/>
+              </w:rPr>
+              <w:t xml:space="preserve">brainstorm, </w:t>
+            </w:r>
+            <w:r>
+              <w:rPr>
+                <w:rFonts w:asciiTheme="minorBidi" w:hAnsiTheme="minorBidi"/>
+                <w:color w:val="262626" w:themeColor="text1" w:themeTint="D9"/>
+                <w:sz w:val="20"/>
+                <w:szCs w:val="20"/>
+              </w:rPr>
+              <w:t>discuss</w:t>
+            </w:r>
+            <w:r>
+              <w:rPr>
+                <w:rFonts w:asciiTheme="minorBidi" w:hAnsiTheme="minorBidi"/>
+                <w:color w:val="262626" w:themeColor="text1" w:themeTint="D9"/>
+                <w:sz w:val="20"/>
+                <w:szCs w:val="20"/>
+              </w:rPr>
+              <w:t xml:space="preserve"> </w:t>
+            </w:r>
+            <w:r>
+              <w:rPr>
+                <w:rFonts w:asciiTheme="minorBidi" w:hAnsiTheme="minorBidi"/>
+                <w:color w:val="262626" w:themeColor="text1" w:themeTint="D9"/>
+                <w:sz w:val="20"/>
+                <w:szCs w:val="20"/>
+              </w:rPr>
+              <w:t>ideas and</w:t>
+            </w:r>
+            <w:r>
+              <w:rPr>
+                <w:rFonts w:asciiTheme="minorBidi" w:hAnsiTheme="minorBidi"/>
+                <w:color w:val="262626" w:themeColor="text1" w:themeTint="D9"/>
+                <w:sz w:val="20"/>
+                <w:szCs w:val="20"/>
+              </w:rPr>
+              <w:t xml:space="preserve"> present</w:t>
+            </w:r>
+            <w:r>
+              <w:rPr>
+                <w:rFonts w:asciiTheme="minorBidi" w:hAnsiTheme="minorBidi"/>
+                <w:color w:val="262626" w:themeColor="text1" w:themeTint="D9"/>
+                <w:sz w:val="20"/>
+                <w:szCs w:val="20"/>
+              </w:rPr>
+              <w:t xml:space="preserve"> their outcomes.</w:t>
+            </w:r>
           </w:p>
         </w:tc>
       </w:tr>
@@ -919,6 +1015,15 @@
                 <w:szCs w:val="16"/>
               </w:rPr>
             </w:pPr>
+            <w:r>
+              <w:rPr>
+                <w:rFonts w:asciiTheme="minorBidi" w:hAnsiTheme="minorBidi"/>
+                <w:color w:val="262626" w:themeColor="text1" w:themeTint="D9"/>
+                <w:sz w:val="20"/>
+                <w:szCs w:val="20"/>
+              </w:rPr>
+              <w:t>In each stage of the teamwork, I need to make decisions regarding machine learning algorithms and other data manipulation work.</w:t>
+            </w:r>
           </w:p>
         </w:tc>
       </w:tr>
@@ -999,6 +1104,15 @@
                 <w:szCs w:val="16"/>
               </w:rPr>
             </w:pPr>
+            <w:r>
+              <w:rPr>
+                <w:rFonts w:asciiTheme="minorBidi" w:hAnsiTheme="minorBidi"/>
+                <w:color w:val="262626" w:themeColor="text1" w:themeTint="D9"/>
+                <w:sz w:val="20"/>
+                <w:szCs w:val="20"/>
+              </w:rPr>
+              <w:t>In the final representation, we made a PowerPoint to show our work on each step and collaborate on a research review regarding deep learning.</w:t>
+            </w:r>
           </w:p>
         </w:tc>
       </w:tr>
@@ -1149,6 +1263,15 @@
                 <w:szCs w:val="20"/>
               </w:rPr>
             </w:pPr>
+            <w:r>
+              <w:rPr>
+                <w:rFonts w:asciiTheme="minorBidi" w:hAnsiTheme="minorBidi"/>
+                <w:color w:val="262626" w:themeColor="text1" w:themeTint="D9"/>
+                <w:sz w:val="20"/>
+                <w:szCs w:val="20"/>
+              </w:rPr>
+              <w:t>This project has no concern with any stakeholders.</w:t>
+            </w:r>
           </w:p>
         </w:tc>
       </w:tr>
@@ -1242,7 +1365,25 @@
                 <w:sz w:val="18"/>
                 <w:szCs w:val="18"/>
               </w:rPr>
-              <w:t>is part of a bigger initiative— your work is part of a greater effort that both includes you and transcends you (i.e. you had to collaborate to get the job done)</w:t>
+              <w:t>is part of a bigger initiative— your work is part of a greater effort that both includes you and transcends you (</w:t>
+            </w:r>
+            <w:proofErr w:type="gramStart"/>
+            <w:r>
+              <w:rPr>
+                <w:rFonts w:asciiTheme="minorBidi" w:hAnsiTheme="minorBidi"/>
+                <w:sz w:val="18"/>
+                <w:szCs w:val="18"/>
+              </w:rPr>
+              <w:t>i.e.</w:t>
+            </w:r>
+            <w:proofErr w:type="gramEnd"/>
+            <w:r>
+              <w:rPr>
+                <w:rFonts w:asciiTheme="minorBidi" w:hAnsiTheme="minorBidi"/>
+                <w:sz w:val="18"/>
+                <w:szCs w:val="18"/>
+              </w:rPr>
+              <w:t xml:space="preserve"> you had to collaborate to get the job done)</w:t>
             </w:r>
           </w:p>
         </w:tc>
@@ -1266,6 +1407,22 @@
                 <w:szCs w:val="20"/>
               </w:rPr>
             </w:pPr>
+            <w:r>
+              <w:rPr>
+                <w:rFonts w:asciiTheme="minorBidi" w:hAnsiTheme="minorBidi"/>
+                <w:color w:val="262626" w:themeColor="text1" w:themeTint="D9"/>
+                <w:sz w:val="20"/>
+                <w:szCs w:val="20"/>
+              </w:rPr>
+              <w:t>I worked as a team leader to guide team members through their programming and scheduling of the whole project.</w:t>
+            </w:r>
+            <w:r>
+              <w:rPr>
+                <w:rStyle w:val="a3"/>
+                <w:color w:val="DBD8D4"/>
+              </w:rPr>
+              <w:t> </w:t>
+            </w:r>
           </w:p>
         </w:tc>
       </w:tr>
@@ -1368,8 +1525,18 @@
                 <w:sz w:val="18"/>
                 <w:szCs w:val="18"/>
               </w:rPr>
-              <w:t xml:space="preserve"> (i.e.</w:t>
-            </w:r>
+              <w:t xml:space="preserve"> (</w:t>
+            </w:r>
+            <w:proofErr w:type="gramStart"/>
+            <w:r>
+              <w:rPr>
+                <w:rFonts w:asciiTheme="minorBidi" w:hAnsiTheme="minorBidi"/>
+                <w:sz w:val="18"/>
+                <w:szCs w:val="18"/>
+              </w:rPr>
+              <w:t>i.e.</w:t>
+            </w:r>
+            <w:proofErr w:type="gramEnd"/>
             <w:r>
               <w:rPr>
                 <w:rFonts w:asciiTheme="minorBidi" w:hAnsiTheme="minorBidi"/>
@@ -1408,6 +1575,60 @@
                 <w:szCs w:val="20"/>
               </w:rPr>
             </w:pPr>
+            <w:r>
+              <w:rPr>
+                <w:rFonts w:asciiTheme="minorBidi" w:hAnsiTheme="minorBidi"/>
+                <w:color w:val="262626" w:themeColor="text1" w:themeTint="D9"/>
+                <w:sz w:val="20"/>
+                <w:szCs w:val="20"/>
+              </w:rPr>
+              <w:t>During the whole programming, I need to make decisions based on the outcomes of data cleaning</w:t>
+            </w:r>
+            <w:r>
+              <w:rPr>
+                <w:rFonts w:asciiTheme="minorBidi" w:hAnsiTheme="minorBidi"/>
+                <w:color w:val="262626" w:themeColor="text1" w:themeTint="D9"/>
+                <w:sz w:val="20"/>
+                <w:szCs w:val="20"/>
+              </w:rPr>
+              <w:t xml:space="preserve">, </w:t>
+            </w:r>
+            <w:r>
+              <w:rPr>
+                <w:rFonts w:asciiTheme="minorBidi" w:hAnsiTheme="minorBidi"/>
+                <w:color w:val="262626" w:themeColor="text1" w:themeTint="D9"/>
+                <w:sz w:val="20"/>
+                <w:szCs w:val="20"/>
+              </w:rPr>
+              <w:t>data engineering</w:t>
+            </w:r>
+            <w:r>
+              <w:rPr>
+                <w:rFonts w:asciiTheme="minorBidi" w:hAnsiTheme="minorBidi"/>
+                <w:color w:val="262626" w:themeColor="text1" w:themeTint="D9"/>
+                <w:sz w:val="20"/>
+                <w:szCs w:val="20"/>
+              </w:rPr>
+              <w:t xml:space="preserve"> and modelling</w:t>
+            </w:r>
+            <w:r>
+              <w:rPr>
+                <w:rFonts w:asciiTheme="minorBidi" w:hAnsiTheme="minorBidi"/>
+                <w:color w:val="262626" w:themeColor="text1" w:themeTint="D9"/>
+                <w:sz w:val="20"/>
+                <w:szCs w:val="20"/>
+              </w:rPr>
+              <w:t>.</w:t>
+            </w:r>
+            <w:r>
+              <w:rPr>
+                <w:rFonts w:asciiTheme="minorBidi" w:hAnsiTheme="minorBidi"/>
+                <w:color w:val="262626" w:themeColor="text1" w:themeTint="D9"/>
+                <w:sz w:val="20"/>
+                <w:szCs w:val="20"/>
+              </w:rPr>
+              <w:t xml:space="preserve"> Also, I was in charge of the final presentation and other details.</w:t>
+            </w:r>
           </w:p>
         </w:tc>
       </w:tr>
@@ -1533,6 +1754,42 @@
                 <w:szCs w:val="20"/>
               </w:rPr>
             </w:pPr>
+            <w:r>
+              <w:rPr>
+                <w:rFonts w:asciiTheme="minorBidi" w:hAnsiTheme="minorBidi"/>
+                <w:color w:val="262626" w:themeColor="text1" w:themeTint="D9"/>
+                <w:sz w:val="20"/>
+                <w:szCs w:val="20"/>
+              </w:rPr>
+              <w:t>The research review provide</w:t>
+            </w:r>
+            <w:r>
+              <w:rPr>
+                <w:rFonts w:asciiTheme="minorBidi" w:hAnsiTheme="minorBidi"/>
+                <w:color w:val="262626" w:themeColor="text1" w:themeTint="D9"/>
+                <w:sz w:val="20"/>
+                <w:szCs w:val="20"/>
+              </w:rPr>
+              <w:t>s</w:t>
+            </w:r>
+            <w:r>
+              <w:rPr>
+                <w:rFonts w:asciiTheme="minorBidi" w:hAnsiTheme="minorBidi"/>
+                <w:color w:val="262626" w:themeColor="text1" w:themeTint="D9"/>
+                <w:sz w:val="20"/>
+                <w:szCs w:val="20"/>
+              </w:rPr>
+              <w:t xml:space="preserve"> </w:t>
+            </w:r>
+            <w:r>
+              <w:rPr>
+                <w:rFonts w:asciiTheme="minorBidi" w:hAnsiTheme="minorBidi"/>
+                <w:color w:val="262626" w:themeColor="text1" w:themeTint="D9"/>
+                <w:sz w:val="20"/>
+                <w:szCs w:val="20"/>
+              </w:rPr>
+              <w:t>outlines and details on a field of deep learning, which may help machine learning starters in their further research.</w:t>
+            </w:r>
           </w:p>
         </w:tc>
       </w:tr>
@@ -1549,7 +1806,7 @@
 </file>
 
 <file path=word/endnotes.xml><?xml version="1.0" encoding="utf-8"?>
-<w:endnotes xmlns:wpc="http://schemas.microsoft.com/office/word/2010/wordprocessingCanvas" xmlns:cx="http://schemas.microsoft.com/office/drawing/2014/chartex" xmlns:cx1="http://schemas.microsoft.com/office/drawing/2015/9/8/chartex" xmlns:mc="http://schemas.openxmlformats.org/markup-compatibility/2006" xmlns:o="urn:schemas-microsoft-com:office:office" xmlns:r="http://schemas.openxmlformats.org/officeDocument/2006/relationships" xmlns:m="http://schemas.openxmlformats.org/officeDocument/2006/math" xmlns:v="urn:schemas-microsoft-com:vml" xmlns:wp14="http://schemas.microsoft.com/office/word/2010/wordprocessingDrawing" xmlns:wp="http://schemas.openxmlformats.org/drawingml/2006/wordprocessingDrawing" xmlns:w10="urn:schemas-microsoft-com:office:word" xmlns:w="http://schemas.openxmlformats.org/wordprocessingml/2006/main" xmlns:w14="http://schemas.microsoft.com/office/word/2010/wordml" xmlns:w15="http://schemas.microsoft.com/office/word/2012/wordml" xmlns:w16se="http://schemas.microsoft.com/office/word/2015/wordml/symex" xmlns:wpg="http://schemas.microsoft.com/office/word/2010/wordprocessingGroup" xmlns:wpi="http://schemas.microsoft.com/office/word/2010/wordprocessingInk" xmlns:wne="http://schemas.microsoft.com/office/word/2006/wordml" xmlns:wps="http://schemas.microsoft.com/office/word/2010/wordprocessingShape" mc:Ignorable="w14 w15 w16se wp14">
+<w:endnotes xmlns:wpc="http://schemas.microsoft.com/office/word/2010/wordprocessingCanvas" xmlns:cx="http://schemas.microsoft.com/office/drawing/2014/chartex" xmlns:cx1="http://schemas.microsoft.com/office/drawing/2015/9/8/chartex" xmlns:cx2="http://schemas.microsoft.com/office/drawing/2015/10/21/chartex" xmlns:cx3="http://schemas.microsoft.com/office/drawing/2016/5/9/chartex" xmlns:cx4="http://schemas.microsoft.com/office/drawing/2016/5/10/chartex" xmlns:cx5="http://schemas.microsoft.com/office/drawing/2016/5/11/chartex" xmlns:cx6="http://schemas.microsoft.com/office/drawing/2016/5/12/chartex" xmlns:cx7="http://schemas.microsoft.com/office/drawing/2016/5/13/chartex" xmlns:cx8="http://schemas.microsoft.com/office/drawing/2016/5/14/chartex" xmlns:mc="http://schemas.openxmlformats.org/markup-compatibility/2006" xmlns:aink="http://schemas.microsoft.com/office/drawing/2016/ink" xmlns:am3d="http://schemas.microsoft.com/office/drawing/2017/model3d" xmlns:o="urn:schemas-microsoft-com:office:office" xmlns:oel="http://schemas.microsoft.com/office/2019/extlst" xmlns:r="http://schemas.openxmlformats.org/officeDocument/2006/relationships" xmlns:m="http://schemas.openxmlformats.org/officeDocument/2006/math" xmlns:v="urn:schemas-microsoft-com:vml" xmlns:wp14="http://schemas.microsoft.com/office/word/2010/wordprocessingDrawing" xmlns:wp="http://schemas.openxmlformats.org/drawingml/2006/wordprocessingDrawing" xmlns:w10="urn:schemas-microsoft-com:office:word" xmlns:w="http://schemas.openxmlformats.org/wordprocessingml/2006/main" xmlns:w14="http://schemas.microsoft.com/office/word/2010/wordml" xmlns:w15="http://schemas.microsoft.com/office/word/2012/wordml" xmlns:w16cex="http://schemas.microsoft.com/office/word/2018/wordml/cex" xmlns:w16cid="http://schemas.microsoft.com/office/word/2016/wordml/cid" xmlns:w16="http://schemas.microsoft.com/office/word/2018/wordml" xmlns:w16sdtdh="http://schemas.microsoft.com/office/word/2020/wordml/sdtdatahash" xmlns:w16se="http://schemas.microsoft.com/office/word/2015/wordml/symex" xmlns:wpg="http://schemas.microsoft.com/office/word/2010/wordprocessingGroup" xmlns:wpi="http://schemas.microsoft.com/office/word/2010/wordprocessingInk" xmlns:wne="http://schemas.microsoft.com/office/word/2006/wordml" xmlns:wps="http://schemas.microsoft.com/office/word/2010/wordprocessingShape" mc:Ignorable="w14 w15 w16se w16cid w16 w16cex w16sdtdh wp14">
   <w:endnote w:type="separator" w:id="-1">
     <w:p>
       <w:pPr>
@@ -1574,7 +1831,7 @@
 </file>
 
 <file path=word/footnotes.xml><?xml version="1.0" encoding="utf-8"?>
-<w:footnotes xmlns:wpc="http://schemas.microsoft.com/office/word/2010/wordprocessingCanvas" xmlns:cx="http://schemas.microsoft.com/office/drawing/2014/chartex" xmlns:cx1="http://schemas.microsoft.com/office/drawing/2015/9/8/chartex" xmlns:mc="http://schemas.openxmlformats.org/markup-compatibility/2006" xmlns:o="urn:schemas-microsoft-com:office:office" xmlns:r="http://schemas.openxmlformats.org/officeDocument/2006/relationships" xmlns:m="http://schemas.openxmlformats.org/officeDocument/2006/math" xmlns:v="urn:schemas-microsoft-com:vml" xmlns:wp14="http://schemas.microsoft.com/office/word/2010/wordprocessingDrawing" xmlns:wp="http://schemas.openxmlformats.org/drawingml/2006/wordprocessingDrawing" xmlns:w10="urn:schemas-microsoft-com:office:word" xmlns:w="http://schemas.openxmlformats.org/wordprocessingml/2006/main" xmlns:w14="http://schemas.microsoft.com/office/word/2010/wordml" xmlns:w15="http://schemas.microsoft.com/office/word/2012/wordml" xmlns:w16se="http://schemas.microsoft.com/office/word/2015/wordml/symex" xmlns:wpg="http://schemas.microsoft.com/office/word/2010/wordprocessingGroup" xmlns:wpi="http://schemas.microsoft.com/office/word/2010/wordprocessingInk" xmlns:wne="http://schemas.microsoft.com/office/word/2006/wordml" xmlns:wps="http://schemas.microsoft.com/office/word/2010/wordprocessingShape" mc:Ignorable="w14 w15 w16se wp14">
+<w:footnotes xmlns:wpc="http://schemas.microsoft.com/office/word/2010/wordprocessingCanvas" xmlns:cx="http://schemas.microsoft.com/office/drawing/2014/chartex" xmlns:cx1="http://schemas.microsoft.com/office/drawing/2015/9/8/chartex" xmlns:cx2="http://schemas.microsoft.com/office/drawing/2015/10/21/chartex" xmlns:cx3="http://schemas.microsoft.com/office/drawing/2016/5/9/chartex" xmlns:cx4="http://schemas.microsoft.com/office/drawing/2016/5/10/chartex" xmlns:cx5="http://schemas.microsoft.com/office/drawing/2016/5/11/chartex" xmlns:cx6="http://schemas.microsoft.com/office/drawing/2016/5/12/chartex" xmlns:cx7="http://schemas.microsoft.com/office/drawing/2016/5/13/chartex" xmlns:cx8="http://schemas.microsoft.com/office/drawing/2016/5/14/chartex" xmlns:mc="http://schemas.openxmlformats.org/markup-compatibility/2006" xmlns:aink="http://schemas.microsoft.com/office/drawing/2016/ink" xmlns:am3d="http://schemas.microsoft.com/office/drawing/2017/model3d" xmlns:o="urn:schemas-microsoft-com:office:office" xmlns:oel="http://schemas.microsoft.com/office/2019/extlst" xmlns:r="http://schemas.openxmlformats.org/officeDocument/2006/relationships" xmlns:m="http://schemas.openxmlformats.org/officeDocument/2006/math" xmlns:v="urn:schemas-microsoft-com:vml" xmlns:wp14="http://schemas.microsoft.com/office/word/2010/wordprocessingDrawing" xmlns:wp="http://schemas.openxmlformats.org/drawingml/2006/wordprocessingDrawing" xmlns:w10="urn:schemas-microsoft-com:office:word" xmlns:w="http://schemas.openxmlformats.org/wordprocessingml/2006/main" xmlns:w14="http://schemas.microsoft.com/office/word/2010/wordml" xmlns:w15="http://schemas.microsoft.com/office/word/2012/wordml" xmlns:w16cex="http://schemas.microsoft.com/office/word/2018/wordml/cex" xmlns:w16cid="http://schemas.microsoft.com/office/word/2016/wordml/cid" xmlns:w16="http://schemas.microsoft.com/office/word/2018/wordml" xmlns:w16sdtdh="http://schemas.microsoft.com/office/word/2020/wordml/sdtdatahash" xmlns:w16se="http://schemas.microsoft.com/office/word/2015/wordml/symex" xmlns:wpg="http://schemas.microsoft.com/office/word/2010/wordprocessingGroup" xmlns:wpi="http://schemas.microsoft.com/office/word/2010/wordprocessingInk" xmlns:wne="http://schemas.microsoft.com/office/word/2006/wordml" xmlns:wps="http://schemas.microsoft.com/office/word/2010/wordprocessingShape" mc:Ignorable="w14 w15 w16se w16cid w16 w16cex w16sdtdh wp14">
   <w:footnote w:type="separator" w:id="-1">
     <w:p>
       <w:pPr>
@@ -1599,7 +1856,7 @@
 </file>
 
 <file path=word/numbering.xml><?xml version="1.0" encoding="utf-8"?>
-<w:numbering xmlns:wpc="http://schemas.microsoft.com/office/word/2010/wordprocessingCanvas" xmlns:cx="http://schemas.microsoft.com/office/drawing/2014/chartex" xmlns:cx1="http://schemas.microsoft.com/office/drawing/2015/9/8/chartex" xmlns:mc="http://schemas.openxmlformats.org/markup-compatibility/2006" xmlns:o="urn:schemas-microsoft-com:office:office" xmlns:r="http://schemas.openxmlformats.org/officeDocument/2006/relationships" xmlns:m="http://schemas.openxmlformats.org/officeDocument/2006/math" xmlns:v="urn:schemas-microsoft-com:vml" xmlns:wp14="http://schemas.microsoft.com/office/word/2010/wordprocessingDrawing" xmlns:wp="http://schemas.openxmlformats.org/drawingml/2006/wordprocessingDrawing" xmlns:w10="urn:schemas-microsoft-com:office:word" xmlns:w="http://schemas.openxmlformats.org/wordprocessingml/2006/main" xmlns:w14="http://schemas.microsoft.com/office/word/2010/wordml" xmlns:w15="http://schemas.microsoft.com/office/word/2012/wordml" xmlns:w16se="http://schemas.microsoft.com/office/word/2015/wordml/symex" xmlns:wpg="http://schemas.microsoft.com/office/word/2010/wordprocessingGroup" xmlns:wpi="http://schemas.microsoft.com/office/word/2010/wordprocessingInk" xmlns:wne="http://schemas.microsoft.com/office/word/2006/wordml" xmlns:wps="http://schemas.microsoft.com/office/word/2010/wordprocessingShape" mc:Ignorable="w14 w15 w16se wp14">
+<w:numbering xmlns:wpc="http://schemas.microsoft.com/office/word/2010/wordprocessingCanvas" xmlns:cx="http://schemas.microsoft.com/office/drawing/2014/chartex" xmlns:cx1="http://schemas.microsoft.com/office/drawing/2015/9/8/chartex" xmlns:cx2="http://schemas.microsoft.com/office/drawing/2015/10/21/chartex" xmlns:cx3="http://schemas.microsoft.com/office/drawing/2016/5/9/chartex" xmlns:cx4="http://schemas.microsoft.com/office/drawing/2016/5/10/chartex" xmlns:cx5="http://schemas.microsoft.com/office/drawing/2016/5/11/chartex" xmlns:cx6="http://schemas.microsoft.com/office/drawing/2016/5/12/chartex" xmlns:cx7="http://schemas.microsoft.com/office/drawing/2016/5/13/chartex" xmlns:cx8="http://schemas.microsoft.com/office/drawing/2016/5/14/chartex" xmlns:mc="http://schemas.openxmlformats.org/markup-compatibility/2006" xmlns:aink="http://schemas.microsoft.com/office/drawing/2016/ink" xmlns:am3d="http://schemas.microsoft.com/office/drawing/2017/model3d" xmlns:o="urn:schemas-microsoft-com:office:office" xmlns:oel="http://schemas.microsoft.com/office/2019/extlst" xmlns:r="http://schemas.openxmlformats.org/officeDocument/2006/relationships" xmlns:m="http://schemas.openxmlformats.org/officeDocument/2006/math" xmlns:v="urn:schemas-microsoft-com:vml" xmlns:wp14="http://schemas.microsoft.com/office/word/2010/wordprocessingDrawing" xmlns:wp="http://schemas.openxmlformats.org/drawingml/2006/wordprocessingDrawing" xmlns:w10="urn:schemas-microsoft-com:office:word" xmlns:w="http://schemas.openxmlformats.org/wordprocessingml/2006/main" xmlns:w14="http://schemas.microsoft.com/office/word/2010/wordml" xmlns:w15="http://schemas.microsoft.com/office/word/2012/wordml" xmlns:w16cex="http://schemas.microsoft.com/office/word/2018/wordml/cex" xmlns:w16cid="http://schemas.microsoft.com/office/word/2016/wordml/cid" xmlns:w16="http://schemas.microsoft.com/office/word/2018/wordml" xmlns:w16sdtdh="http://schemas.microsoft.com/office/word/2020/wordml/sdtdatahash" xmlns:w16se="http://schemas.microsoft.com/office/word/2015/wordml/symex" xmlns:wpg="http://schemas.microsoft.com/office/word/2010/wordprocessingGroup" xmlns:wpi="http://schemas.microsoft.com/office/word/2010/wordprocessingInk" xmlns:wne="http://schemas.microsoft.com/office/word/2006/wordml" xmlns:wps="http://schemas.microsoft.com/office/word/2010/wordprocessingShape" mc:Ignorable="w14 w15 w16se w16cid w16 w16cex w16sdtdh wp14">
   <w:abstractNum w:abstractNumId="0" w15:restartNumberingAfterBreak="0">
     <w:nsid w:val="2DFA0923"/>
     <w:multiLevelType w:val="hybridMultilevel"/>
@@ -2087,27 +2344,27 @@
       </w:rPr>
     </w:lvl>
   </w:abstractNum>
-  <w:num w:numId="1">
+  <w:num w:numId="1" w16cid:durableId="1089428104">
     <w:abstractNumId w:val="3"/>
   </w:num>
-  <w:num w:numId="2">
+  <w:num w:numId="2" w16cid:durableId="1361857676">
     <w:abstractNumId w:val="0"/>
   </w:num>
-  <w:num w:numId="3">
+  <w:num w:numId="3" w16cid:durableId="1543518401">
     <w:abstractNumId w:val="1"/>
   </w:num>
-  <w:num w:numId="4">
+  <w:num w:numId="4" w16cid:durableId="1072846237">
     <w:abstractNumId w:val="2"/>
   </w:num>
 </w:numbering>
 </file>
 
 <file path=word/styles.xml><?xml version="1.0" encoding="utf-8"?>
-<w:styles xmlns:mc="http://schemas.openxmlformats.org/markup-compatibility/2006" xmlns:r="http://schemas.openxmlformats.org/officeDocument/2006/relationships" xmlns:w="http://schemas.openxmlformats.org/wordprocessingml/2006/main" xmlns:w14="http://schemas.microsoft.com/office/word/2010/wordml" xmlns:w15="http://schemas.microsoft.com/office/word/2012/wordml" xmlns:w16se="http://schemas.microsoft.com/office/word/2015/wordml/symex" mc:Ignorable="w14 w15 w16se">
+<w:styles xmlns:mc="http://schemas.openxmlformats.org/markup-compatibility/2006" xmlns:r="http://schemas.openxmlformats.org/officeDocument/2006/relationships" xmlns:w="http://schemas.openxmlformats.org/wordprocessingml/2006/main" xmlns:w14="http://schemas.microsoft.com/office/word/2010/wordml" xmlns:w15="http://schemas.microsoft.com/office/word/2012/wordml" xmlns:w16cex="http://schemas.microsoft.com/office/word/2018/wordml/cex" xmlns:w16cid="http://schemas.microsoft.com/office/word/2016/wordml/cid" xmlns:w16="http://schemas.microsoft.com/office/word/2018/wordml" xmlns:w16sdtdh="http://schemas.microsoft.com/office/word/2020/wordml/sdtdatahash" xmlns:w16se="http://schemas.microsoft.com/office/word/2015/wordml/symex" mc:Ignorable="w14 w15 w16se w16cid w16 w16cex w16sdtdh">
   <w:docDefaults>
     <w:rPrDefault>
       <w:rPr>
-        <w:rFonts w:asciiTheme="minorHAnsi" w:eastAsiaTheme="minorHAnsi" w:hAnsiTheme="minorHAnsi" w:cstheme="minorBidi"/>
+        <w:rFonts w:asciiTheme="minorHAnsi" w:eastAsia="宋体" w:hAnsiTheme="minorHAnsi" w:cstheme="minorBidi"/>
         <w:sz w:val="22"/>
         <w:szCs w:val="22"/>
         <w:lang w:val="en-AU" w:eastAsia="en-US" w:bidi="ar-SA"/>
@@ -2119,7 +2376,7 @@
       </w:pPr>
     </w:pPrDefault>
   </w:docDefaults>
-  <w:latentStyles w:defLockedState="0" w:defUIPriority="99" w:defSemiHidden="0" w:defUnhideWhenUsed="0" w:defQFormat="0" w:count="371">
+  <w:latentStyles w:defLockedState="0" w:defUIPriority="99" w:defSemiHidden="0" w:defUnhideWhenUsed="0" w:defQFormat="0" w:count="376">
     <w:lsdException w:name="Normal" w:uiPriority="0" w:qFormat="1"/>
     <w:lsdException w:name="heading 1" w:uiPriority="9" w:qFormat="1"/>
     <w:lsdException w:name="heading 2" w:semiHidden="1" w:uiPriority="9" w:unhideWhenUsed="1" w:qFormat="1"/>
@@ -2225,7 +2482,6 @@
     <w:lsdException w:name="HTML Sample" w:semiHidden="1" w:unhideWhenUsed="1"/>
     <w:lsdException w:name="HTML Typewriter" w:semiHidden="1" w:unhideWhenUsed="1"/>
     <w:lsdException w:name="HTML Variable" w:semiHidden="1" w:unhideWhenUsed="1"/>
-    <w:lsdException w:name="Normal Table" w:semiHidden="1" w:unhideWhenUsed="1"/>
     <w:lsdException w:name="annotation subject" w:semiHidden="1" w:unhideWhenUsed="1"/>
     <w:lsdException w:name="No List" w:semiHidden="1" w:unhideWhenUsed="1"/>
     <w:lsdException w:name="Outline List 1" w:semiHidden="1" w:unhideWhenUsed="1"/>
@@ -2268,11 +2524,8 @@
     <w:lsdException w:name="Table Contemporary" w:semiHidden="1" w:unhideWhenUsed="1"/>
     <w:lsdException w:name="Table Elegant" w:semiHidden="1" w:unhideWhenUsed="1"/>
     <w:lsdException w:name="Table Professional" w:semiHidden="1" w:unhideWhenUsed="1"/>
-    <w:lsdException w:name="Table Subtle 1" w:semiHidden="1" w:unhideWhenUsed="1"/>
     <w:lsdException w:name="Table Subtle 2" w:semiHidden="1" w:unhideWhenUsed="1"/>
     <w:lsdException w:name="Table Web 1" w:semiHidden="1" w:unhideWhenUsed="1"/>
-    <w:lsdException w:name="Table Web 2" w:semiHidden="1" w:unhideWhenUsed="1"/>
-    <w:lsdException w:name="Table Web 3" w:semiHidden="1" w:unhideWhenUsed="1"/>
     <w:lsdException w:name="Balloon Text" w:semiHidden="1" w:unhideWhenUsed="1"/>
     <w:lsdException w:name="Table Grid" w:uiPriority="39"/>
     <w:lsdException w:name="Table Theme" w:semiHidden="1" w:unhideWhenUsed="1"/>
@@ -2491,19 +2744,24 @@
     <w:lsdException w:name="List Table 5 Dark Accent 6" w:uiPriority="50"/>
     <w:lsdException w:name="List Table 6 Colorful Accent 6" w:uiPriority="51"/>
     <w:lsdException w:name="List Table 7 Colorful Accent 6" w:uiPriority="52"/>
+    <w:lsdException w:name="Mention" w:semiHidden="1" w:unhideWhenUsed="1"/>
+    <w:lsdException w:name="Smart Hyperlink" w:semiHidden="1" w:unhideWhenUsed="1"/>
+    <w:lsdException w:name="Hashtag" w:semiHidden="1" w:unhideWhenUsed="1"/>
+    <w:lsdException w:name="Unresolved Mention" w:semiHidden="1" w:unhideWhenUsed="1"/>
+    <w:lsdException w:name="Smart Link" w:semiHidden="1" w:unhideWhenUsed="1"/>
   </w:latentStyles>
-  <w:style w:type="paragraph" w:default="1" w:styleId="Normal">
+  <w:style w:type="paragraph" w:default="1" w:styleId="a">
     <w:name w:val="Normal"/>
     <w:qFormat/>
     <w:rsid w:val="00CA7FED"/>
   </w:style>
-  <w:style w:type="character" w:default="1" w:styleId="DefaultParagraphFont">
+  <w:style w:type="character" w:default="1" w:styleId="a0">
     <w:name w:val="Default Paragraph Font"/>
     <w:uiPriority w:val="1"/>
     <w:semiHidden/>
     <w:unhideWhenUsed/>
   </w:style>
-  <w:style w:type="table" w:default="1" w:styleId="TableNormal">
+  <w:style w:type="table" w:default="1" w:styleId="a1">
     <w:name w:val="Normal Table"/>
     <w:uiPriority w:val="99"/>
     <w:semiHidden/>
@@ -2518,15 +2776,15 @@
       </w:tblCellMar>
     </w:tblPr>
   </w:style>
-  <w:style w:type="numbering" w:default="1" w:styleId="NoList">
+  <w:style w:type="numbering" w:default="1" w:styleId="a2">
     <w:name w:val="No List"/>
     <w:uiPriority w:val="99"/>
     <w:semiHidden/>
     <w:unhideWhenUsed/>
   </w:style>
-  <w:style w:type="character" w:styleId="Strong">
+  <w:style w:type="character" w:styleId="a3">
     <w:name w:val="Strong"/>
-    <w:basedOn w:val="DefaultParagraphFont"/>
+    <w:basedOn w:val="a0"/>
     <w:uiPriority w:val="22"/>
     <w:qFormat/>
     <w:rsid w:val="00CA7FED"/>
@@ -2535,9 +2793,9 @@
       <w:bCs/>
     </w:rPr>
   </w:style>
-  <w:style w:type="character" w:styleId="Hyperlink">
+  <w:style w:type="character" w:styleId="a4">
     <w:name w:val="Hyperlink"/>
-    <w:basedOn w:val="DefaultParagraphFont"/>
+    <w:basedOn w:val="a0"/>
     <w:uiPriority w:val="99"/>
     <w:unhideWhenUsed/>
     <w:rsid w:val="00CA7FED"/>
@@ -2546,9 +2804,9 @@
       <w:u w:val="single"/>
     </w:rPr>
   </w:style>
-  <w:style w:type="paragraph" w:styleId="ListParagraph">
+  <w:style w:type="paragraph" w:styleId="a5">
     <w:name w:val="List Paragraph"/>
-    <w:basedOn w:val="Normal"/>
+    <w:basedOn w:val="a"/>
     <w:uiPriority w:val="34"/>
     <w:qFormat/>
     <w:rsid w:val="00CA7FED"/>
@@ -2557,9 +2815,9 @@
       <w:contextualSpacing/>
     </w:pPr>
   </w:style>
-  <w:style w:type="table" w:styleId="GridTable4-Accent3">
+  <w:style w:type="table" w:styleId="4-3">
     <w:name w:val="Grid Table 4 Accent 3"/>
-    <w:basedOn w:val="TableNormal"/>
+    <w:basedOn w:val="a1"/>
     <w:uiPriority w:val="49"/>
     <w:rsid w:val="00CA7FED"/>
     <w:pPr>
@@ -2633,10 +2891,10 @@
       </w:tcPr>
     </w:tblStylePr>
   </w:style>
-  <w:style w:type="paragraph" w:styleId="Header">
+  <w:style w:type="paragraph" w:styleId="a6">
     <w:name w:val="header"/>
-    <w:basedOn w:val="Normal"/>
-    <w:link w:val="HeaderChar"/>
+    <w:basedOn w:val="a"/>
+    <w:link w:val="a7"/>
     <w:uiPriority w:val="99"/>
     <w:unhideWhenUsed/>
     <w:rsid w:val="0069403C"/>
@@ -2648,17 +2906,17 @@
       <w:spacing w:after="0" w:line="240" w:lineRule="auto"/>
     </w:pPr>
   </w:style>
-  <w:style w:type="character" w:customStyle="1" w:styleId="HeaderChar">
-    <w:name w:val="Header Char"/>
-    <w:basedOn w:val="DefaultParagraphFont"/>
-    <w:link w:val="Header"/>
+  <w:style w:type="character" w:customStyle="1" w:styleId="a7">
+    <w:name w:val="页眉 字符"/>
+    <w:basedOn w:val="a0"/>
+    <w:link w:val="a6"/>
     <w:uiPriority w:val="99"/>
     <w:rsid w:val="0069403C"/>
   </w:style>
-  <w:style w:type="paragraph" w:styleId="Footer">
+  <w:style w:type="paragraph" w:styleId="a8">
     <w:name w:val="footer"/>
-    <w:basedOn w:val="Normal"/>
-    <w:link w:val="FooterChar"/>
+    <w:basedOn w:val="a"/>
+    <w:link w:val="a9"/>
     <w:uiPriority w:val="99"/>
     <w:unhideWhenUsed/>
     <w:rsid w:val="0069403C"/>
@@ -2670,12 +2928,22 @@
       <w:spacing w:after="0" w:line="240" w:lineRule="auto"/>
     </w:pPr>
   </w:style>
-  <w:style w:type="character" w:customStyle="1" w:styleId="FooterChar">
-    <w:name w:val="Footer Char"/>
-    <w:basedOn w:val="DefaultParagraphFont"/>
-    <w:link w:val="Footer"/>
+  <w:style w:type="character" w:customStyle="1" w:styleId="a9">
+    <w:name w:val="页脚 字符"/>
+    <w:basedOn w:val="a0"/>
+    <w:link w:val="a8"/>
     <w:uiPriority w:val="99"/>
     <w:rsid w:val="0069403C"/>
+  </w:style>
+  <w:style w:type="paragraph" w:styleId="aa">
+    <w:name w:val="Revision"/>
+    <w:hidden/>
+    <w:uiPriority w:val="99"/>
+    <w:semiHidden/>
+    <w:rsid w:val="00C07BF2"/>
+    <w:pPr>
+      <w:spacing w:after="0" w:line="240" w:lineRule="auto"/>
+    </w:pPr>
   </w:style>
 </w:styles>
 </file>
@@ -2939,4 +3207,16 @@
     </a:ext>
   </a:extLst>
 </a:theme>
+</file>
+
+<file path=customXml/item1.xml><?xml version="1.0" encoding="utf-8"?>
+<b:Sources xmlns:b="http://schemas.openxmlformats.org/officeDocument/2006/bibliography" xmlns="http://schemas.openxmlformats.org/officeDocument/2006/bibliography" SelectedStyle="\APASixthEditionOfficeOnline.xsl" StyleName="APA" Version="6"/>
+</file>
+
+<file path=customXml/itemProps1.xml><?xml version="1.0" encoding="utf-8"?>
+<ds:datastoreItem xmlns:ds="http://schemas.openxmlformats.org/officeDocument/2006/customXml" ds:itemID="{DF63918A-84DC-40A6-9C7E-0D9D4582C246}">
+  <ds:schemaRefs>
+    <ds:schemaRef ds:uri="http://schemas.openxmlformats.org/officeDocument/2006/bibliography"/>
+  </ds:schemaRefs>
+</ds:datastoreItem>
 </file>
</xml_diff>